<commit_message>
Hopfully removed embedded git and updated all files to wokring codes
</commit_message>
<xml_diff>
--- a/Assisgnment1/Report.docx
+++ b/Assisgnment1/Report.docx
@@ -637,32 +637,6 @@
     </w:p>
     <w:p>
       <w:pPr>
-        <w:ind w:left="360"/>
-        <w:rPr>
-          <w:color w:val="FF0000"/>
-        </w:rPr>
-      </w:pPr>
-      <w:r>
-        <w:rPr>
-          <w:color w:val="FF0000"/>
-        </w:rPr>
-        <w:t>Calculate and display the semiconductor temperature on the plot at a</w:t>
-      </w:r>
-      <w:r>
-        <w:rPr>
-          <w:color w:val="FF0000"/>
-        </w:rPr>
-        <w:t xml:space="preserve"> fi</w:t>
-      </w:r>
-      <w:r>
-        <w:rPr>
-          <w:color w:val="FF0000"/>
-        </w:rPr>
-        <w:t>xed time interval and verify that it stays constant</w:t>
-      </w:r>
-    </w:p>
-    <w:p>
-      <w:pPr>
         <w:keepNext/>
         <w:ind w:left="360"/>
         <w:jc w:val="center"/>
@@ -672,9 +646,77 @@
           <w:noProof/>
         </w:rPr>
         <w:drawing>
-          <wp:inline distT="0" distB="0" distL="0" distR="0" wp14:anchorId="1947F231" wp14:editId="75F87DAC">
-            <wp:extent cx="1714649" cy="1261219"/>
-            <wp:effectExtent l="19050" t="19050" r="19050" b="15240"/>
+          <wp:inline distT="0" distB="0" distL="0" distR="0" wp14:anchorId="4B105759" wp14:editId="440A24FB">
+            <wp:extent cx="3229237" cy="2802467"/>
+            <wp:effectExtent l="0" t="0" r="9525" b="0"/>
+            <wp:docPr id="14" name="Picture 14"/>
+            <wp:cNvGraphicFramePr>
+              <a:graphicFrameLocks xmlns:a="http://schemas.openxmlformats.org/drawingml/2006/main" noChangeAspect="1"/>
+            </wp:cNvGraphicFramePr>
+            <a:graphic xmlns:a="http://schemas.openxmlformats.org/drawingml/2006/main">
+              <a:graphicData uri="http://schemas.openxmlformats.org/drawingml/2006/picture">
+                <pic:pic xmlns:pic="http://schemas.openxmlformats.org/drawingml/2006/picture">
+                  <pic:nvPicPr>
+                    <pic:cNvPr id="1" name=""/>
+                    <pic:cNvPicPr/>
+                  </pic:nvPicPr>
+                  <pic:blipFill>
+                    <a:blip r:embed="rId5"/>
+                    <a:stretch>
+                      <a:fillRect/>
+                    </a:stretch>
+                  </pic:blipFill>
+                  <pic:spPr>
+                    <a:xfrm>
+                      <a:off x="0" y="0"/>
+                      <a:ext cx="3232331" cy="2805152"/>
+                    </a:xfrm>
+                    <a:prstGeom prst="rect">
+                      <a:avLst/>
+                    </a:prstGeom>
+                  </pic:spPr>
+                </pic:pic>
+              </a:graphicData>
+            </a:graphic>
+          </wp:inline>
+        </w:drawing>
+      </w:r>
+    </w:p>
+    <w:p>
+      <w:pPr>
+        <w:pStyle w:val="Caption"/>
+        <w:jc w:val="center"/>
+      </w:pPr>
+      <w:r>
+        <w:t xml:space="preserve">Figure </w:t>
+      </w:r>
+      <w:fldSimple w:instr=" SEQ Figure \* ARABIC ">
+        <w:r>
+          <w:rPr>
+            <w:noProof/>
+          </w:rPr>
+          <w:t>1</w:t>
+        </w:r>
+      </w:fldSimple>
+      <w:r>
+        <w:t>: Particle trajectories</w:t>
+      </w:r>
+    </w:p>
+    <w:p>
+      <w:pPr>
+        <w:keepNext/>
+        <w:ind w:left="360"/>
+        <w:jc w:val="center"/>
+      </w:pPr>
+      <w:r>
+        <w:rPr>
+          <w:noProof/>
+        </w:rPr>
+        <w:lastRenderedPageBreak/>
+        <w:drawing>
+          <wp:inline distT="0" distB="0" distL="0" distR="0" wp14:anchorId="4B10999A" wp14:editId="605BDF8E">
+            <wp:extent cx="3611034" cy="2820542"/>
+            <wp:effectExtent l="0" t="0" r="8890" b="0"/>
             <wp:docPr id="1" name="Picture 1"/>
             <wp:cNvGraphicFramePr>
               <a:graphicFrameLocks xmlns:a="http://schemas.openxmlformats.org/drawingml/2006/main" noChangeAspect="1"/>
@@ -683,17 +725,11 @@
               <a:graphicData uri="http://schemas.openxmlformats.org/drawingml/2006/picture">
                 <pic:pic xmlns:pic="http://schemas.openxmlformats.org/drawingml/2006/picture">
                   <pic:nvPicPr>
-                    <pic:cNvPr id="1" name="PlaceHolder.png"/>
+                    <pic:cNvPr id="1" name=""/>
                     <pic:cNvPicPr/>
                   </pic:nvPicPr>
                   <pic:blipFill>
-                    <a:blip r:embed="rId5" cstate="print">
-                      <a:extLst>
-                        <a:ext uri="{28A0092B-C50C-407E-A947-70E740481C1C}">
-                          <a14:useLocalDpi xmlns:a14="http://schemas.microsoft.com/office/drawing/2010/main" val="0"/>
-                        </a:ext>
-                      </a:extLst>
-                    </a:blip>
+                    <a:blip r:embed="rId6"/>
                     <a:stretch>
                       <a:fillRect/>
                     </a:stretch>
@@ -701,16 +737,11 @@
                   <pic:spPr>
                     <a:xfrm>
                       <a:off x="0" y="0"/>
-                      <a:ext cx="1714649" cy="1261219"/>
+                      <a:ext cx="3619197" cy="2826918"/>
                     </a:xfrm>
                     <a:prstGeom prst="rect">
                       <a:avLst/>
                     </a:prstGeom>
-                    <a:ln>
-                      <a:solidFill>
-                        <a:schemeClr val="tx1"/>
-                      </a:solidFill>
-                    </a:ln>
                   </pic:spPr>
                 </pic:pic>
               </a:graphicData>
@@ -727,113 +758,14 @@
       <w:r>
         <w:t xml:space="preserve">Figure </w:t>
       </w:r>
-      <w:r>
-        <w:fldChar w:fldCharType="begin"/>
-      </w:r>
-      <w:r>
-        <w:instrText xml:space="preserve"> SEQ Figure \* ARABIC </w:instrText>
-      </w:r>
-      <w:r>
-        <w:fldChar w:fldCharType="separate"/>
-      </w:r>
-      <w:r>
-        <w:rPr>
-          <w:noProof/>
-        </w:rPr>
-        <w:t>1</w:t>
-      </w:r>
-      <w:r>
-        <w:fldChar w:fldCharType="end"/>
-      </w:r>
-      <w:r>
-        <w:t>: Particle trajectories</w:t>
-      </w:r>
-    </w:p>
-    <w:p>
-      <w:pPr>
-        <w:keepNext/>
-        <w:ind w:left="360"/>
-        <w:jc w:val="center"/>
-      </w:pPr>
-      <w:r>
-        <w:rPr>
-          <w:noProof/>
-        </w:rPr>
-        <w:lastRenderedPageBreak/>
-        <w:drawing>
-          <wp:inline distT="0" distB="0" distL="0" distR="0" wp14:anchorId="34958AA8" wp14:editId="4676CE3E">
-            <wp:extent cx="1714649" cy="1261219"/>
-            <wp:effectExtent l="19050" t="19050" r="19050" b="15240"/>
-            <wp:docPr id="2" name="Picture 2"/>
-            <wp:cNvGraphicFramePr>
-              <a:graphicFrameLocks xmlns:a="http://schemas.openxmlformats.org/drawingml/2006/main" noChangeAspect="1"/>
-            </wp:cNvGraphicFramePr>
-            <a:graphic xmlns:a="http://schemas.openxmlformats.org/drawingml/2006/main">
-              <a:graphicData uri="http://schemas.openxmlformats.org/drawingml/2006/picture">
-                <pic:pic xmlns:pic="http://schemas.openxmlformats.org/drawingml/2006/picture">
-                  <pic:nvPicPr>
-                    <pic:cNvPr id="1" name="PlaceHolder.png"/>
-                    <pic:cNvPicPr/>
-                  </pic:nvPicPr>
-                  <pic:blipFill>
-                    <a:blip r:embed="rId5" cstate="print">
-                      <a:extLst>
-                        <a:ext uri="{28A0092B-C50C-407E-A947-70E740481C1C}">
-                          <a14:useLocalDpi xmlns:a14="http://schemas.microsoft.com/office/drawing/2010/main" val="0"/>
-                        </a:ext>
-                      </a:extLst>
-                    </a:blip>
-                    <a:stretch>
-                      <a:fillRect/>
-                    </a:stretch>
-                  </pic:blipFill>
-                  <pic:spPr>
-                    <a:xfrm>
-                      <a:off x="0" y="0"/>
-                      <a:ext cx="1714649" cy="1261219"/>
-                    </a:xfrm>
-                    <a:prstGeom prst="rect">
-                      <a:avLst/>
-                    </a:prstGeom>
-                    <a:ln>
-                      <a:solidFill>
-                        <a:schemeClr val="tx1"/>
-                      </a:solidFill>
-                    </a:ln>
-                  </pic:spPr>
-                </pic:pic>
-              </a:graphicData>
-            </a:graphic>
-          </wp:inline>
-        </w:drawing>
-      </w:r>
-    </w:p>
-    <w:p>
-      <w:pPr>
-        <w:pStyle w:val="Caption"/>
-        <w:jc w:val="center"/>
-      </w:pPr>
-      <w:r>
-        <w:t xml:space="preserve">Figure </w:t>
-      </w:r>
-      <w:r>
-        <w:fldChar w:fldCharType="begin"/>
-      </w:r>
-      <w:r>
-        <w:instrText xml:space="preserve"> SEQ Figure \* ARABIC </w:instrText>
-      </w:r>
-      <w:r>
-        <w:fldChar w:fldCharType="separate"/>
-      </w:r>
-      <w:r>
-        <w:rPr>
-          <w:noProof/>
-        </w:rPr>
-        <w:t>2</w:t>
-      </w:r>
-      <w:r>
-        <w:fldChar w:fldCharType="end"/>
-      </w:r>
+      <w:fldSimple w:instr=" SEQ Figure \* ARABIC ">
+        <w:r>
+          <w:rPr>
+            <w:noProof/>
+          </w:rPr>
+          <w:t>2</w:t>
+        </w:r>
+      </w:fldSimple>
       <w:r>
         <w:t>: Temperature plot</w:t>
       </w:r>
@@ -924,7 +856,178 @@
             <w:rPr>
               <w:rFonts w:ascii="Cambria Math" w:hAnsi="Cambria Math"/>
             </w:rPr>
-            <m:t>equation here</m:t>
+            <m:t>Prob=4π</m:t>
+          </m:r>
+          <m:sSup>
+            <m:sSupPr>
+              <m:ctrlPr>
+                <w:rPr>
+                  <w:rFonts w:ascii="Cambria Math" w:hAnsi="Cambria Math"/>
+                  <w:i/>
+                </w:rPr>
+              </m:ctrlPr>
+            </m:sSupPr>
+            <m:e>
+              <m:r>
+                <w:rPr>
+                  <w:rFonts w:ascii="Cambria Math" w:hAnsi="Cambria Math"/>
+                </w:rPr>
+                <m:t>c</m:t>
+              </m:r>
+            </m:e>
+            <m:sup>
+              <m:r>
+                <w:rPr>
+                  <w:rFonts w:ascii="Cambria Math" w:hAnsi="Cambria Math"/>
+                </w:rPr>
+                <m:t>2</m:t>
+              </m:r>
+            </m:sup>
+          </m:sSup>
+          <m:sSup>
+            <m:sSupPr>
+              <m:ctrlPr>
+                <w:rPr>
+                  <w:rFonts w:ascii="Cambria Math" w:hAnsi="Cambria Math"/>
+                  <w:i/>
+                </w:rPr>
+              </m:ctrlPr>
+            </m:sSupPr>
+            <m:e>
+              <m:d>
+                <m:dPr>
+                  <m:ctrlPr>
+                    <w:rPr>
+                      <w:rFonts w:ascii="Cambria Math" w:hAnsi="Cambria Math"/>
+                      <w:i/>
+                    </w:rPr>
+                  </m:ctrlPr>
+                </m:dPr>
+                <m:e>
+                  <m:f>
+                    <m:fPr>
+                      <m:ctrlPr>
+                        <w:rPr>
+                          <w:rFonts w:ascii="Cambria Math" w:hAnsi="Cambria Math"/>
+                          <w:i/>
+                        </w:rPr>
+                      </m:ctrlPr>
+                    </m:fPr>
+                    <m:num>
+                      <m:r>
+                        <w:rPr>
+                          <w:rFonts w:ascii="Cambria Math" w:hAnsi="Cambria Math"/>
+                        </w:rPr>
+                        <m:t>m</m:t>
+                      </m:r>
+                    </m:num>
+                    <m:den>
+                      <m:r>
+                        <w:rPr>
+                          <w:rFonts w:ascii="Cambria Math" w:hAnsi="Cambria Math"/>
+                        </w:rPr>
+                        <m:t>2πkT</m:t>
+                      </m:r>
+                    </m:den>
+                  </m:f>
+                </m:e>
+              </m:d>
+            </m:e>
+            <m:sup>
+              <m:r>
+                <w:rPr>
+                  <w:rFonts w:ascii="Cambria Math" w:hAnsi="Cambria Math"/>
+                </w:rPr>
+                <m:t>3/2</m:t>
+              </m:r>
+            </m:sup>
+          </m:sSup>
+          <m:sSup>
+            <m:sSupPr>
+              <m:ctrlPr>
+                <w:rPr>
+                  <w:rFonts w:ascii="Cambria Math" w:hAnsi="Cambria Math"/>
+                </w:rPr>
+              </m:ctrlPr>
+            </m:sSupPr>
+            <m:e>
+              <m:r>
+                <m:rPr>
+                  <m:sty m:val="p"/>
+                </m:rPr>
+                <w:rPr>
+                  <w:rFonts w:ascii="Cambria Math" w:hAnsi="Cambria Math"/>
+                </w:rPr>
+                <m:t>e</m:t>
+              </m:r>
+            </m:e>
+            <m:sup>
+              <m:r>
+                <m:rPr>
+                  <m:sty m:val="p"/>
+                </m:rPr>
+                <w:rPr>
+                  <w:rFonts w:ascii="Cambria Math" w:hAnsi="Cambria Math"/>
+                </w:rPr>
+                <m:t>-</m:t>
+              </m:r>
+              <m:f>
+                <m:fPr>
+                  <m:ctrlPr>
+                    <w:rPr>
+                      <w:rFonts w:ascii="Cambria Math" w:hAnsi="Cambria Math"/>
+                    </w:rPr>
+                  </m:ctrlPr>
+                </m:fPr>
+                <m:num>
+                  <m:sSup>
+                    <m:sSupPr>
+                      <m:ctrlPr>
+                        <w:rPr>
+                          <w:rFonts w:ascii="Cambria Math" w:hAnsi="Cambria Math"/>
+                        </w:rPr>
+                      </m:ctrlPr>
+                    </m:sSupPr>
+                    <m:e>
+                      <m:r>
+                        <m:rPr>
+                          <m:sty m:val="p"/>
+                        </m:rPr>
+                        <w:rPr>
+                          <w:rFonts w:ascii="Cambria Math" w:hAnsi="Cambria Math"/>
+                        </w:rPr>
+                        <m:t>mc</m:t>
+                      </m:r>
+                    </m:e>
+                    <m:sup>
+                      <m:r>
+                        <m:rPr>
+                          <m:sty m:val="p"/>
+                        </m:rPr>
+                        <w:rPr>
+                          <w:rFonts w:ascii="Cambria Math" w:hAnsi="Cambria Math"/>
+                        </w:rPr>
+                        <m:t>2</m:t>
+                      </m:r>
+                    </m:sup>
+                  </m:sSup>
+                </m:num>
+                <m:den>
+                  <m:r>
+                    <w:rPr>
+                      <w:rFonts w:ascii="Cambria Math" w:hAnsi="Cambria Math"/>
+                    </w:rPr>
+                    <m:t>2kT</m:t>
+                  </m:r>
+                </m:den>
+              </m:f>
+            </m:sup>
+          </m:sSup>
+          <m:r>
+            <w:rPr>
+              <w:rFonts w:ascii="Cambria Math" w:hAnsi="Cambria Math"/>
+            </w:rPr>
+            <m:t xml:space="preserve"> </m:t>
           </m:r>
         </m:oMath>
       </m:oMathPara>
@@ -935,14 +1038,11 @@
         <w:jc w:val="center"/>
       </w:pPr>
       <w:r>
-        <w:rPr>
-          <w:noProof/>
-        </w:rPr>
         <w:drawing>
-          <wp:inline distT="0" distB="0" distL="0" distR="0" wp14:anchorId="195AE4EF" wp14:editId="440D8C88">
-            <wp:extent cx="1714649" cy="1261219"/>
-            <wp:effectExtent l="19050" t="19050" r="19050" b="15240"/>
-            <wp:docPr id="3" name="Picture 3"/>
+          <wp:inline distT="0" distB="0" distL="0" distR="0" wp14:anchorId="58BF14C6" wp14:editId="1DED2FCF">
+            <wp:extent cx="3853785" cy="3124200"/>
+            <wp:effectExtent l="0" t="0" r="0" b="0"/>
+            <wp:docPr id="13" name="Picture 13"/>
             <wp:cNvGraphicFramePr>
               <a:graphicFrameLocks xmlns:a="http://schemas.openxmlformats.org/drawingml/2006/main" noChangeAspect="1"/>
             </wp:cNvGraphicFramePr>
@@ -950,17 +1050,11 @@
               <a:graphicData uri="http://schemas.openxmlformats.org/drawingml/2006/picture">
                 <pic:pic xmlns:pic="http://schemas.openxmlformats.org/drawingml/2006/picture">
                   <pic:nvPicPr>
-                    <pic:cNvPr id="3" name="PlaceHolder.png"/>
+                    <pic:cNvPr id="1" name=""/>
                     <pic:cNvPicPr/>
                   </pic:nvPicPr>
                   <pic:blipFill>
-                    <a:blip r:embed="rId5" cstate="print">
-                      <a:extLst>
-                        <a:ext uri="{28A0092B-C50C-407E-A947-70E740481C1C}">
-                          <a14:useLocalDpi xmlns:a14="http://schemas.microsoft.com/office/drawing/2010/main" val="0"/>
-                        </a:ext>
-                      </a:extLst>
-                    </a:blip>
+                    <a:blip r:embed="rId7"/>
                     <a:stretch>
                       <a:fillRect/>
                     </a:stretch>
@@ -968,16 +1062,11 @@
                   <pic:spPr>
                     <a:xfrm>
                       <a:off x="0" y="0"/>
-                      <a:ext cx="1714649" cy="1261219"/>
+                      <a:ext cx="3861721" cy="3130634"/>
                     </a:xfrm>
                     <a:prstGeom prst="rect">
                       <a:avLst/>
                     </a:prstGeom>
-                    <a:ln>
-                      <a:solidFill>
-                        <a:schemeClr val="tx1"/>
-                      </a:solidFill>
-                    </a:ln>
                   </pic:spPr>
                 </pic:pic>
               </a:graphicData>
@@ -994,24 +1083,14 @@
       <w:r>
         <w:t xml:space="preserve">Figure </w:t>
       </w:r>
-      <w:r>
-        <w:fldChar w:fldCharType="begin"/>
-      </w:r>
-      <w:r>
-        <w:instrText xml:space="preserve"> SEQ Figure \* ARABIC </w:instrText>
-      </w:r>
-      <w:r>
-        <w:fldChar w:fldCharType="separate"/>
-      </w:r>
-      <w:r>
-        <w:rPr>
-          <w:noProof/>
-        </w:rPr>
-        <w:t>3</w:t>
-      </w:r>
-      <w:r>
-        <w:fldChar w:fldCharType="end"/>
-      </w:r>
+      <w:fldSimple w:instr=" SEQ Figure \* ARABIC ">
+        <w:r>
+          <w:rPr>
+            <w:noProof/>
+          </w:rPr>
+          <w:t>3</w:t>
+        </w:r>
+      </w:fldSimple>
       <w:r>
         <w:t>: Histogram showing distribution of velocities</w:t>
       </w:r>
@@ -1025,6 +1104,7 @@
         </w:numPr>
       </w:pPr>
       <w:r>
+        <w:lastRenderedPageBreak/>
         <w:t>Scattering of particles</w:t>
       </w:r>
       <w:r>
@@ -1151,10 +1231,10 @@
           <w:noProof/>
         </w:rPr>
         <w:drawing>
-          <wp:inline distT="0" distB="0" distL="0" distR="0" wp14:anchorId="47CAF596" wp14:editId="2B7C42F2">
-            <wp:extent cx="1714649" cy="1261219"/>
-            <wp:effectExtent l="19050" t="19050" r="19050" b="15240"/>
-            <wp:docPr id="4" name="Picture 4"/>
+          <wp:inline distT="0" distB="0" distL="0" distR="0" wp14:anchorId="788095F5" wp14:editId="0B447876">
+            <wp:extent cx="3543300" cy="2978492"/>
+            <wp:effectExtent l="0" t="0" r="0" b="0"/>
+            <wp:docPr id="15" name="Picture 15"/>
             <wp:cNvGraphicFramePr>
               <a:graphicFrameLocks xmlns:a="http://schemas.openxmlformats.org/drawingml/2006/main" noChangeAspect="1"/>
             </wp:cNvGraphicFramePr>
@@ -1162,17 +1242,11 @@
               <a:graphicData uri="http://schemas.openxmlformats.org/drawingml/2006/picture">
                 <pic:pic xmlns:pic="http://schemas.openxmlformats.org/drawingml/2006/picture">
                   <pic:nvPicPr>
-                    <pic:cNvPr id="4" name="PlaceHolder.png"/>
+                    <pic:cNvPr id="1" name=""/>
                     <pic:cNvPicPr/>
                   </pic:nvPicPr>
                   <pic:blipFill>
-                    <a:blip r:embed="rId5" cstate="print">
-                      <a:extLst>
-                        <a:ext uri="{28A0092B-C50C-407E-A947-70E740481C1C}">
-                          <a14:useLocalDpi xmlns:a14="http://schemas.microsoft.com/office/drawing/2010/main" val="0"/>
-                        </a:ext>
-                      </a:extLst>
-                    </a:blip>
+                    <a:blip r:embed="rId8"/>
                     <a:stretch>
                       <a:fillRect/>
                     </a:stretch>
@@ -1180,16 +1254,11 @@
                   <pic:spPr>
                     <a:xfrm>
                       <a:off x="0" y="0"/>
-                      <a:ext cx="1714649" cy="1261219"/>
+                      <a:ext cx="3545195" cy="2980085"/>
                     </a:xfrm>
                     <a:prstGeom prst="rect">
                       <a:avLst/>
                     </a:prstGeom>
-                    <a:ln>
-                      <a:solidFill>
-                        <a:schemeClr val="tx1"/>
-                      </a:solidFill>
-                    </a:ln>
                   </pic:spPr>
                 </pic:pic>
               </a:graphicData>
@@ -1206,24 +1275,14 @@
       <w:r>
         <w:t xml:space="preserve">Figure </w:t>
       </w:r>
-      <w:r>
-        <w:fldChar w:fldCharType="begin"/>
-      </w:r>
-      <w:r>
-        <w:instrText xml:space="preserve"> SEQ Figure \* ARABIC </w:instrText>
-      </w:r>
-      <w:r>
-        <w:fldChar w:fldCharType="separate"/>
-      </w:r>
-      <w:r>
-        <w:rPr>
-          <w:noProof/>
-        </w:rPr>
-        <w:t>4</w:t>
-      </w:r>
-      <w:r>
-        <w:fldChar w:fldCharType="end"/>
-      </w:r>
+      <w:fldSimple w:instr=" SEQ Figure \* ARABIC ">
+        <w:r>
+          <w:rPr>
+            <w:noProof/>
+          </w:rPr>
+          <w:t>4</w:t>
+        </w:r>
+      </w:fldSimple>
       <w:r>
         <w:t>: Scattering particles based on probability given above</w:t>
       </w:r>
@@ -1239,8 +1298,6 @@
       <w:r>
         <w:t>Temperature</w:t>
       </w:r>
-      <w:bookmarkStart w:id="0" w:name="_GoBack"/>
-      <w:bookmarkEnd w:id="0"/>
       <w:r>
         <w:t xml:space="preserve"> change over time can be seen in the figure below</w:t>
       </w:r>
@@ -1255,12 +1312,11 @@
         <w:rPr>
           <w:noProof/>
         </w:rPr>
-        <w:lastRenderedPageBreak/>
         <w:drawing>
-          <wp:inline distT="0" distB="0" distL="0" distR="0" wp14:anchorId="37FE99D3" wp14:editId="1519BE79">
-            <wp:extent cx="1714649" cy="1261219"/>
-            <wp:effectExtent l="19050" t="19050" r="19050" b="15240"/>
-            <wp:docPr id="5" name="Picture 5"/>
+          <wp:inline distT="0" distB="0" distL="0" distR="0" wp14:anchorId="585B9342" wp14:editId="1B00EF78">
+            <wp:extent cx="3289165" cy="2802467"/>
+            <wp:effectExtent l="0" t="0" r="6985" b="0"/>
+            <wp:docPr id="12" name="Picture 12"/>
             <wp:cNvGraphicFramePr>
               <a:graphicFrameLocks xmlns:a="http://schemas.openxmlformats.org/drawingml/2006/main" noChangeAspect="1"/>
             </wp:cNvGraphicFramePr>
@@ -1268,17 +1324,11 @@
               <a:graphicData uri="http://schemas.openxmlformats.org/drawingml/2006/picture">
                 <pic:pic xmlns:pic="http://schemas.openxmlformats.org/drawingml/2006/picture">
                   <pic:nvPicPr>
-                    <pic:cNvPr id="5" name="PlaceHolder.png"/>
+                    <pic:cNvPr id="1" name=""/>
                     <pic:cNvPicPr/>
                   </pic:nvPicPr>
                   <pic:blipFill>
-                    <a:blip r:embed="rId5" cstate="print">
-                      <a:extLst>
-                        <a:ext uri="{28A0092B-C50C-407E-A947-70E740481C1C}">
-                          <a14:useLocalDpi xmlns:a14="http://schemas.microsoft.com/office/drawing/2010/main" val="0"/>
-                        </a:ext>
-                      </a:extLst>
-                    </a:blip>
+                    <a:blip r:embed="rId9"/>
                     <a:stretch>
                       <a:fillRect/>
                     </a:stretch>
@@ -1286,16 +1336,11 @@
                   <pic:spPr>
                     <a:xfrm>
                       <a:off x="0" y="0"/>
-                      <a:ext cx="1714649" cy="1261219"/>
+                      <a:ext cx="3292333" cy="2805167"/>
                     </a:xfrm>
                     <a:prstGeom prst="rect">
                       <a:avLst/>
                     </a:prstGeom>
-                    <a:ln>
-                      <a:solidFill>
-                        <a:schemeClr val="tx1"/>
-                      </a:solidFill>
-                    </a:ln>
                   </pic:spPr>
                 </pic:pic>
               </a:graphicData>
@@ -1312,24 +1357,14 @@
       <w:r>
         <w:t xml:space="preserve">Figure </w:t>
       </w:r>
-      <w:r>
-        <w:fldChar w:fldCharType="begin"/>
-      </w:r>
-      <w:r>
-        <w:instrText xml:space="preserve"> SEQ Figure \* ARABIC </w:instrText>
-      </w:r>
-      <w:r>
-        <w:fldChar w:fldCharType="separate"/>
-      </w:r>
-      <w:r>
-        <w:rPr>
-          <w:noProof/>
-        </w:rPr>
-        <w:t>5</w:t>
-      </w:r>
-      <w:r>
-        <w:fldChar w:fldCharType="end"/>
-      </w:r>
+      <w:fldSimple w:instr=" SEQ Figure \* ARABIC ">
+        <w:r>
+          <w:rPr>
+            <w:noProof/>
+          </w:rPr>
+          <w:t>5</w:t>
+        </w:r>
+      </w:fldSimple>
       <w:r>
         <w:t>: Temperature change over time of scattering particles</w:t>
       </w:r>
@@ -1343,7 +1378,7 @@
         </w:numPr>
       </w:pPr>
       <w:r>
-        <w:t xml:space="preserve">Measurement of the MFP and time between collision should show the model is correct. </w:t>
+        <w:t>Measurement of the MFP</w:t>
       </w:r>
     </w:p>
     <w:p>
@@ -1356,8 +1391,70 @@
             <w:rPr>
               <w:rFonts w:ascii="Cambria Math" w:hAnsi="Cambria Math"/>
             </w:rPr>
-            <m:t>equations here</m:t>
+            <m:t>MFP= average</m:t>
           </m:r>
+          <m:d>
+            <m:dPr>
+              <m:ctrlPr>
+                <w:rPr>
+                  <w:rFonts w:ascii="Cambria Math" w:hAnsi="Cambria Math"/>
+                  <w:i/>
+                </w:rPr>
+              </m:ctrlPr>
+            </m:dPr>
+            <m:e>
+              <m:r>
+                <w:rPr>
+                  <w:rFonts w:ascii="Cambria Math" w:hAnsi="Cambria Math"/>
+                </w:rPr>
+                <m:t>scatteringTime</m:t>
+              </m:r>
+            </m:e>
+          </m:d>
+          <m:r>
+            <w:rPr>
+              <w:rFonts w:ascii="Cambria Math" w:hAnsi="Cambria Math"/>
+            </w:rPr>
+            <m:t xml:space="preserve">= </m:t>
+          </m:r>
+          <m:r>
+            <w:rPr>
+              <w:rFonts w:ascii="Cambria Math" w:hAnsi="Cambria Math"/>
+            </w:rPr>
+            <m:t>6.4637</m:t>
+          </m:r>
+          <m:r>
+            <w:rPr>
+              <w:rFonts w:ascii="Cambria Math" w:hAnsi="Cambria Math"/>
+            </w:rPr>
+            <m:t>×</m:t>
+          </m:r>
+          <m:sSup>
+            <m:sSupPr>
+              <m:ctrlPr>
+                <w:rPr>
+                  <w:rFonts w:ascii="Cambria Math" w:hAnsi="Cambria Math"/>
+                  <w:i/>
+                </w:rPr>
+              </m:ctrlPr>
+            </m:sSupPr>
+            <m:e>
+              <m:r>
+                <w:rPr>
+                  <w:rFonts w:ascii="Cambria Math" w:hAnsi="Cambria Math"/>
+                </w:rPr>
+                <m:t>10</m:t>
+              </m:r>
+            </m:e>
+            <m:sup>
+              <m:r>
+                <w:rPr>
+                  <w:rFonts w:ascii="Cambria Math" w:hAnsi="Cambria Math"/>
+                </w:rPr>
+                <m:t>-12</m:t>
+              </m:r>
+            </m:sup>
+          </m:sSup>
         </m:oMath>
       </m:oMathPara>
     </w:p>
@@ -1366,6 +1463,7 @@
         <w:pStyle w:val="Heading1"/>
       </w:pPr>
       <w:r>
+        <w:lastRenderedPageBreak/>
         <w:t xml:space="preserve">Enhancement </w:t>
       </w:r>
     </w:p>
@@ -1380,6 +1478,9 @@
       <w:r>
         <w:t>Particle trajectories must move around the “boxes”</w:t>
       </w:r>
+      <w:r>
+        <w:t>. Partially successful since the particle still go through the sides of the boxes, however they are stopped with thermal diffusion on the inner sides of the bottle neck.</w:t>
+      </w:r>
     </w:p>
     <w:p>
       <w:pPr>
@@ -1388,14 +1489,11 @@
         <w:jc w:val="center"/>
       </w:pPr>
       <w:r>
-        <w:rPr>
-          <w:noProof/>
-        </w:rPr>
         <w:drawing>
-          <wp:inline distT="0" distB="0" distL="0" distR="0" wp14:anchorId="5C8FF990" wp14:editId="583BB7B1">
-            <wp:extent cx="1714649" cy="1261219"/>
-            <wp:effectExtent l="19050" t="19050" r="19050" b="15240"/>
-            <wp:docPr id="6" name="Picture 6"/>
+          <wp:inline distT="0" distB="0" distL="0" distR="0" wp14:anchorId="00F36860" wp14:editId="39686B7D">
+            <wp:extent cx="3153833" cy="2759267"/>
+            <wp:effectExtent l="0" t="0" r="8890" b="3175"/>
+            <wp:docPr id="11" name="Picture 11"/>
             <wp:cNvGraphicFramePr>
               <a:graphicFrameLocks xmlns:a="http://schemas.openxmlformats.org/drawingml/2006/main" noChangeAspect="1"/>
             </wp:cNvGraphicFramePr>
@@ -1403,17 +1501,11 @@
               <a:graphicData uri="http://schemas.openxmlformats.org/drawingml/2006/picture">
                 <pic:pic xmlns:pic="http://schemas.openxmlformats.org/drawingml/2006/picture">
                   <pic:nvPicPr>
-                    <pic:cNvPr id="6" name="PlaceHolder.png"/>
+                    <pic:cNvPr id="1" name=""/>
                     <pic:cNvPicPr/>
                   </pic:nvPicPr>
                   <pic:blipFill>
-                    <a:blip r:embed="rId5" cstate="print">
-                      <a:extLst>
-                        <a:ext uri="{28A0092B-C50C-407E-A947-70E740481C1C}">
-                          <a14:useLocalDpi xmlns:a14="http://schemas.microsoft.com/office/drawing/2010/main" val="0"/>
-                        </a:ext>
-                      </a:extLst>
-                    </a:blip>
+                    <a:blip r:embed="rId10"/>
                     <a:stretch>
                       <a:fillRect/>
                     </a:stretch>
@@ -1421,16 +1513,11 @@
                   <pic:spPr>
                     <a:xfrm>
                       <a:off x="0" y="0"/>
-                      <a:ext cx="1714649" cy="1261219"/>
+                      <a:ext cx="3164248" cy="2768379"/>
                     </a:xfrm>
                     <a:prstGeom prst="rect">
                       <a:avLst/>
                     </a:prstGeom>
-                    <a:ln>
-                      <a:solidFill>
-                        <a:schemeClr val="tx1"/>
-                      </a:solidFill>
-                    </a:ln>
                   </pic:spPr>
                 </pic:pic>
               </a:graphicData>
@@ -1447,24 +1534,14 @@
       <w:r>
         <w:t xml:space="preserve">Figure </w:t>
       </w:r>
-      <w:r>
-        <w:fldChar w:fldCharType="begin"/>
-      </w:r>
-      <w:r>
-        <w:instrText xml:space="preserve"> SEQ Figure \* ARABIC </w:instrText>
-      </w:r>
-      <w:r>
-        <w:fldChar w:fldCharType="separate"/>
-      </w:r>
-      <w:r>
-        <w:rPr>
-          <w:noProof/>
-        </w:rPr>
-        <w:t>6</w:t>
-      </w:r>
-      <w:r>
-        <w:fldChar w:fldCharType="end"/>
-      </w:r>
+      <w:fldSimple w:instr=" SEQ Figure \* ARABIC ">
+        <w:r>
+          <w:rPr>
+            <w:noProof/>
+          </w:rPr>
+          <w:t>6</w:t>
+        </w:r>
+      </w:fldSimple>
       <w:r>
         <w:t>: Rectangular bottleneck for the particles</w:t>
       </w:r>
@@ -1488,10 +1565,10 @@
           <w:noProof/>
         </w:rPr>
         <w:drawing>
-          <wp:inline distT="0" distB="0" distL="0" distR="0" wp14:anchorId="4FF9E759" wp14:editId="37EBF15C">
-            <wp:extent cx="1714649" cy="1261219"/>
-            <wp:effectExtent l="19050" t="19050" r="19050" b="15240"/>
-            <wp:docPr id="7" name="Picture 7"/>
+          <wp:inline distT="0" distB="0" distL="0" distR="0" wp14:anchorId="48843EA2" wp14:editId="0E3E6927">
+            <wp:extent cx="3238500" cy="2634395"/>
+            <wp:effectExtent l="0" t="0" r="0" b="0"/>
+            <wp:docPr id="9" name="Picture 9"/>
             <wp:cNvGraphicFramePr>
               <a:graphicFrameLocks xmlns:a="http://schemas.openxmlformats.org/drawingml/2006/main" noChangeAspect="1"/>
             </wp:cNvGraphicFramePr>
@@ -1499,17 +1576,11 @@
               <a:graphicData uri="http://schemas.openxmlformats.org/drawingml/2006/picture">
                 <pic:pic xmlns:pic="http://schemas.openxmlformats.org/drawingml/2006/picture">
                   <pic:nvPicPr>
-                    <pic:cNvPr id="7" name="PlaceHolder.png"/>
+                    <pic:cNvPr id="1" name=""/>
                     <pic:cNvPicPr/>
                   </pic:nvPicPr>
                   <pic:blipFill>
-                    <a:blip r:embed="rId5" cstate="print">
-                      <a:extLst>
-                        <a:ext uri="{28A0092B-C50C-407E-A947-70E740481C1C}">
-                          <a14:useLocalDpi xmlns:a14="http://schemas.microsoft.com/office/drawing/2010/main" val="0"/>
-                        </a:ext>
-                      </a:extLst>
-                    </a:blip>
+                    <a:blip r:embed="rId11"/>
                     <a:stretch>
                       <a:fillRect/>
                     </a:stretch>
@@ -1517,16 +1588,11 @@
                   <pic:spPr>
                     <a:xfrm>
                       <a:off x="0" y="0"/>
-                      <a:ext cx="1714649" cy="1261219"/>
+                      <a:ext cx="3252840" cy="2646060"/>
                     </a:xfrm>
                     <a:prstGeom prst="rect">
                       <a:avLst/>
                     </a:prstGeom>
-                    <a:ln>
-                      <a:solidFill>
-                        <a:schemeClr val="tx1"/>
-                      </a:solidFill>
-                    </a:ln>
                   </pic:spPr>
                 </pic:pic>
               </a:graphicData>
@@ -1543,24 +1609,14 @@
       <w:r>
         <w:t xml:space="preserve">Figure </w:t>
       </w:r>
-      <w:r>
-        <w:fldChar w:fldCharType="begin"/>
-      </w:r>
-      <w:r>
-        <w:instrText xml:space="preserve"> SEQ Figure \* ARABIC </w:instrText>
-      </w:r>
-      <w:r>
-        <w:fldChar w:fldCharType="separate"/>
-      </w:r>
-      <w:r>
-        <w:rPr>
-          <w:noProof/>
-        </w:rPr>
-        <w:t>7</w:t>
-      </w:r>
-      <w:r>
-        <w:fldChar w:fldCharType="end"/>
-      </w:r>
+      <w:fldSimple w:instr=" SEQ Figure \* ARABIC ">
+        <w:r>
+          <w:rPr>
+            <w:noProof/>
+          </w:rPr>
+          <w:t>7</w:t>
+        </w:r>
+      </w:fldSimple>
       <w:r>
         <w:t>: Electron density map</w:t>
       </w:r>
@@ -1584,15 +1640,12 @@
         <w:jc w:val="center"/>
       </w:pPr>
       <w:r>
-        <w:rPr>
-          <w:noProof/>
-        </w:rPr>
         <w:lastRenderedPageBreak/>
         <w:drawing>
-          <wp:inline distT="0" distB="0" distL="0" distR="0" wp14:anchorId="5E40BC20" wp14:editId="20D01269">
-            <wp:extent cx="1714649" cy="1261219"/>
-            <wp:effectExtent l="19050" t="19050" r="19050" b="15240"/>
-            <wp:docPr id="8" name="Picture 8"/>
+          <wp:inline distT="0" distB="0" distL="0" distR="0" wp14:anchorId="686C66D0" wp14:editId="3B133C97">
+            <wp:extent cx="3148725" cy="2616200"/>
+            <wp:effectExtent l="0" t="0" r="0" b="0"/>
+            <wp:docPr id="10" name="Picture 10"/>
             <wp:cNvGraphicFramePr>
               <a:graphicFrameLocks xmlns:a="http://schemas.openxmlformats.org/drawingml/2006/main" noChangeAspect="1"/>
             </wp:cNvGraphicFramePr>
@@ -1600,17 +1653,11 @@
               <a:graphicData uri="http://schemas.openxmlformats.org/drawingml/2006/picture">
                 <pic:pic xmlns:pic="http://schemas.openxmlformats.org/drawingml/2006/picture">
                   <pic:nvPicPr>
-                    <pic:cNvPr id="8" name="PlaceHolder.png"/>
+                    <pic:cNvPr id="1" name=""/>
                     <pic:cNvPicPr/>
                   </pic:nvPicPr>
                   <pic:blipFill>
-                    <a:blip r:embed="rId5" cstate="print">
-                      <a:extLst>
-                        <a:ext uri="{28A0092B-C50C-407E-A947-70E740481C1C}">
-                          <a14:useLocalDpi xmlns:a14="http://schemas.microsoft.com/office/drawing/2010/main" val="0"/>
-                        </a:ext>
-                      </a:extLst>
-                    </a:blip>
+                    <a:blip r:embed="rId12"/>
                     <a:stretch>
                       <a:fillRect/>
                     </a:stretch>
@@ -1618,16 +1665,11 @@
                   <pic:spPr>
                     <a:xfrm>
                       <a:off x="0" y="0"/>
-                      <a:ext cx="1714649" cy="1261219"/>
+                      <a:ext cx="3156702" cy="2622828"/>
                     </a:xfrm>
                     <a:prstGeom prst="rect">
                       <a:avLst/>
                     </a:prstGeom>
-                    <a:ln>
-                      <a:solidFill>
-                        <a:schemeClr val="tx1"/>
-                      </a:solidFill>
-                    </a:ln>
                   </pic:spPr>
                 </pic:pic>
               </a:graphicData>
@@ -1644,24 +1686,14 @@
       <w:r>
         <w:t xml:space="preserve">Figure </w:t>
       </w:r>
-      <w:r>
-        <w:fldChar w:fldCharType="begin"/>
-      </w:r>
-      <w:r>
-        <w:instrText xml:space="preserve"> SEQ Figure \* ARABIC </w:instrText>
-      </w:r>
-      <w:r>
-        <w:fldChar w:fldCharType="separate"/>
-      </w:r>
-      <w:r>
-        <w:rPr>
-          <w:noProof/>
-        </w:rPr>
-        <w:t>8</w:t>
-      </w:r>
-      <w:r>
-        <w:fldChar w:fldCharType="end"/>
-      </w:r>
+      <w:fldSimple w:instr=" SEQ Figure \* ARABIC ">
+        <w:r>
+          <w:rPr>
+            <w:noProof/>
+          </w:rPr>
+          <w:t>8</w:t>
+        </w:r>
+      </w:fldSimple>
       <w:r>
         <w:t>: Temperature map displayed with colours</w:t>
       </w:r>
@@ -1708,7 +1740,10 @@
         <w:t>https://en.wikipedia.org/wiki/Mean_free_path</w:t>
       </w:r>
     </w:p>
-    <w:p/>
+    <w:p>
+      <w:bookmarkStart w:id="0" w:name="_GoBack"/>
+      <w:bookmarkEnd w:id="0"/>
+    </w:p>
     <w:sectPr>
       <w:pgSz w:w="12240" w:h="15840"/>
       <w:pgMar w:top="1440" w:right="1440" w:bottom="1440" w:left="1440" w:header="708" w:footer="708" w:gutter="0"/>
@@ -2314,6 +2349,7 @@
     <w:lsdException w:name="HTML Sample" w:semiHidden="1" w:unhideWhenUsed="1"/>
     <w:lsdException w:name="HTML Typewriter" w:semiHidden="1" w:unhideWhenUsed="1"/>
     <w:lsdException w:name="HTML Variable" w:semiHidden="1" w:unhideWhenUsed="1"/>
+    <w:lsdException w:name="Normal Table" w:semiHidden="1" w:unhideWhenUsed="1"/>
     <w:lsdException w:name="annotation subject" w:semiHidden="1" w:unhideWhenUsed="1"/>
     <w:lsdException w:name="No List" w:semiHidden="1" w:unhideWhenUsed="1"/>
     <w:lsdException w:name="Outline List 1" w:semiHidden="1" w:unhideWhenUsed="1"/>
@@ -2360,8 +2396,10 @@
     <w:lsdException w:name="Table Subtle 2" w:semiHidden="1" w:unhideWhenUsed="1"/>
     <w:lsdException w:name="Table Web 1" w:semiHidden="1" w:unhideWhenUsed="1"/>
     <w:lsdException w:name="Table Web 2" w:semiHidden="1" w:unhideWhenUsed="1"/>
+    <w:lsdException w:name="Table Web 3" w:semiHidden="1" w:unhideWhenUsed="1"/>
     <w:lsdException w:name="Balloon Text" w:semiHidden="1" w:unhideWhenUsed="1"/>
     <w:lsdException w:name="Table Grid" w:uiPriority="39"/>
+    <w:lsdException w:name="Table Theme" w:semiHidden="1" w:unhideWhenUsed="1"/>
     <w:lsdException w:name="Placeholder Text" w:semiHidden="1"/>
     <w:lsdException w:name="No Spacing" w:uiPriority="1" w:qFormat="1"/>
     <w:lsdException w:name="Light Shading" w:uiPriority="60"/>

</xml_diff>